<commit_message>
Created VisionDoc PDF and added updated VisualMockup
</commit_message>
<xml_diff>
--- a/Documentation/VisionDocument.docx
+++ b/Documentation/VisionDocument.docx
@@ -809,42 +809,32 @@
       <w:pPr>
         <w:pStyle w:val="KeinLeerraum"/>
         <w:spacing w:before="40"/>
-        <w:rPr>
-          <w:lang w:val="en-US"/>
-        </w:rPr>
-      </w:pPr>
-      <w:r>
-        <w:rPr>
-          <w:b/>
-          <w:lang w:val="en-US"/>
+      </w:pPr>
+      <w:r>
+        <w:rPr>
+          <w:b/>
         </w:rPr>
         <w:t>Art</w:t>
       </w:r>
       <w:r>
         <w:rPr>
           <w:b/>
-          <w:lang w:val="en-US"/>
         </w:rPr>
         <w:t>:</w:t>
       </w:r>
       <w:r>
         <w:rPr>
           <w:b/>
-          <w:lang w:val="en-US"/>
         </w:rPr>
         <w:tab/>
       </w:r>
       <w:r>
         <w:rPr>
           <w:b/>
-          <w:lang w:val="en-US"/>
         </w:rPr>
         <w:tab/>
       </w:r>
       <w:r>
-        <w:rPr>
-          <w:lang w:val="en-US"/>
-        </w:rPr>
         <w:t>Comic, Pixel</w:t>
       </w:r>
     </w:p>
@@ -1065,8 +1055,8 @@
     <w:p>
       <w:r>
         <w:pict>
-          <v:shape id="_x0000_i1025" type="#_x0000_t75" style="width:243.65pt;height:138.15pt;mso-position-horizontal:absolute;mso-position-horizontal-relative:text;mso-position-vertical:top;mso-position-vertical-relative:text;mso-width-relative:page;mso-height-relative:page">
-            <v:imagedata r:id="rId12" o:title="VisualMockupPrototyp"/>
+          <v:shape id="_x0000_i1026" type="#_x0000_t75" style="width:242.8pt;height:135.65pt">
+            <v:imagedata r:id="rId12" o:title="VisualMockupGate01"/>
           </v:shape>
         </w:pict>
       </w:r>
@@ -1077,8 +1067,8 @@
           <w:bottom w:val="single" w:sz="6" w:space="1" w:color="auto"/>
         </w:pBdr>
         <w:rPr>
-          <w:sz w:val="14"/>
-          <w:szCs w:val="14"/>
+          <w:sz w:val="20"/>
+          <w:szCs w:val="20"/>
         </w:rPr>
       </w:pPr>
     </w:p>
@@ -1360,7 +1350,7 @@
     <w:p>
       <w:r>
         <w:pict>
-          <v:shape id="_x0000_i1026" type="#_x0000_t75" style="width:260.35pt;height:132.3pt">
+          <v:shape id="_x0000_i1025" type="#_x0000_t75" style="width:260.35pt;height:132.3pt">
             <v:imagedata r:id="rId13" o:title="HammerManDonkeyKongGameplayReference"/>
           </v:shape>
         </w:pict>

</xml_diff>